<commit_message>
docs: :memo: Add executive summary, introduction and conclusion, state the approach was validated for analysis report
</commit_message>
<xml_diff>
--- a/reports/Student #3/D02/Analysis Report - Student #3.docx
+++ b/reports/Student #3/D02/Analysis Report - Student #3.docx
@@ -37,7 +37,15 @@
                   <w:pStyle w:val="NoSpacing"/>
                 </w:pPr>
                 <w:r>
-                  <w:t>José Coronil Álvarez (joscoralv@alum.us.es)</w:t>
+                  <w:t xml:space="preserve">José </w:t>
+                </w:r>
+                <w:proofErr w:type="spellStart"/>
+                <w:r>
+                  <w:t>Coronil</w:t>
+                </w:r>
+                <w:proofErr w:type="spellEnd"/>
+                <w:r>
+                  <w:t xml:space="preserve"> Álvarez (joscoralv@alum.us.es)</w:t>
                 </w:r>
               </w:p>
               <w:p>
@@ -45,7 +53,15 @@
                   <w:pStyle w:val="NoSpacing"/>
                 </w:pPr>
                 <w:r>
-                  <w:t>Miguel García Vizcaíno (miggarviz@alum.us.es)</w:t>
+                  <w:t xml:space="preserve">Miguel García </w:t>
+                </w:r>
+                <w:proofErr w:type="spellStart"/>
+                <w:r>
+                  <w:t>Vizcaíno</w:t>
+                </w:r>
+                <w:proofErr w:type="spellEnd"/>
+                <w:r>
+                  <w:t xml:space="preserve"> (miggarviz@alum.us.es)</w:t>
                 </w:r>
               </w:p>
               <w:p>
@@ -53,7 +69,15 @@
                   <w:pStyle w:val="NoSpacing"/>
                 </w:pPr>
                 <w:r>
-                  <w:t>Javier Ignacio Milá de la Roca Dos Santos (javmildos@alum.us.es)</w:t>
+                  <w:t xml:space="preserve">Javier Ignacio </w:t>
+                </w:r>
+                <w:proofErr w:type="spellStart"/>
+                <w:r>
+                  <w:t>Milá</w:t>
+                </w:r>
+                <w:proofErr w:type="spellEnd"/>
+                <w:r>
+                  <w:t xml:space="preserve"> de la Roca Dos Santos (javmildos@alum.us.es)</w:t>
                 </w:r>
               </w:p>
               <w:p>
@@ -86,7 +110,13 @@
                   </w:rPr>
                 </w:pPr>
                 <w:r>
-                  <w:t>10/03/2025</w:t>
+                  <w:t>1</w:t>
+                </w:r>
+                <w:r>
+                  <w:t>3</w:t>
+                </w:r>
+                <w:r>
+                  <w:t>/03/2025</w:t>
                 </w:r>
               </w:p>
             </w:tc>
@@ -150,7 +180,23 @@
                         <w:sz w:val="24"/>
                         <w:szCs w:val="24"/>
                       </w:rPr>
-                      <w:t>Acme AirNav Solutions, Inc.</w:t>
+                      <w:t xml:space="preserve">Acme </w:t>
+                    </w:r>
+                    <w:proofErr w:type="spellStart"/>
+                    <w:r>
+                      <w:rPr>
+                        <w:sz w:val="24"/>
+                        <w:szCs w:val="24"/>
+                      </w:rPr>
+                      <w:t>AirNav</w:t>
+                    </w:r>
+                    <w:proofErr w:type="spellEnd"/>
+                    <w:r>
+                      <w:rPr>
+                        <w:sz w:val="24"/>
+                        <w:szCs w:val="24"/>
+                      </w:rPr>
+                      <w:t xml:space="preserve"> Solutions, Inc.</w:t>
                     </w:r>
                   </w:p>
                 </w:tc>
@@ -746,7 +792,7 @@
                 <w:noProof/>
                 <w:webHidden/>
               </w:rPr>
-              <w:t>5</w:t>
+              <w:t>4</w:t>
             </w:r>
             <w:r>
               <w:rPr>
@@ -819,7 +865,7 @@
                 <w:noProof/>
                 <w:webHidden/>
               </w:rPr>
-              <w:t>5</w:t>
+              <w:t>4</w:t>
             </w:r>
             <w:r>
               <w:rPr>
@@ -869,23 +915,14 @@
     </w:p>
     <w:p>
       <w:r>
-        <w:rPr>
-          <w:highlight w:val="yellow"/>
-        </w:rPr>
-        <w:t>TODO</w:t>
+        <w:t>An activity log entity, representing a reported incident, must be created. It must be reported by a flight crew member on a leg they were assigned to. This could be accomplished by relating the activity log entity to a flight crew member and a leg directly, or by relating it to a flight assignment which itself has a member and leg.</w:t>
       </w:r>
     </w:p>
     <w:p>
       <w:r>
-        <w:t>Tasks requiring documentation must follow a certain structure, so it was decided a template would be created by me with José Coronil providing images for a professional and consistent image.</w:t>
+        <w:t>The second approach was chosen due to enforcing that a flight crew member can only create an activity log for a leg they’ve been assigned to, and was later validated.</w:t>
       </w:r>
     </w:p>
-    <w:p>
-      <w:r>
-        <w:t>Tasks requiring planning were managed using a single GitHub Project, using labels, estimates and other features to create views for each student’s and group tasks and to plan the work, conforming to the teacher’s requirements.</w:t>
-      </w:r>
-    </w:p>
-    <w:p/>
     <w:p>
       <w:pPr>
         <w:pStyle w:val="Heading1"/>
@@ -903,9 +940,9 @@
         <w:tblLook w:val="04A0" w:firstRow="1" w:lastRow="0" w:firstColumn="1" w:lastColumn="0" w:noHBand="0" w:noVBand="1"/>
       </w:tblPr>
       <w:tblGrid>
-        <w:gridCol w:w="1866"/>
+        <w:gridCol w:w="1865"/>
         <w:gridCol w:w="1278"/>
-        <w:gridCol w:w="5350"/>
+        <w:gridCol w:w="5351"/>
       </w:tblGrid>
       <w:tr>
         <w:tc>
@@ -956,7 +993,10 @@
           </w:tcPr>
           <w:p>
             <w:r>
-              <w:t>10</w:t>
+              <w:t>1</w:t>
+            </w:r>
+            <w:r>
+              <w:t>0</w:t>
             </w:r>
             <w:r>
               <w:t>/0</w:t>
@@ -975,7 +1015,39 @@
           </w:tcPr>
           <w:p>
             <w:r>
-              <w:t>Initial version</w:t>
+              <w:t>Content and analysis</w:t>
+            </w:r>
+          </w:p>
+        </w:tc>
+      </w:tr>
+      <w:tr>
+        <w:tc>
+          <w:tcPr>
+            <w:tcW w:w="1885" w:type="dxa"/>
+          </w:tcPr>
+          <w:p>
+            <w:r>
+              <w:t>2</w:t>
+            </w:r>
+          </w:p>
+        </w:tc>
+        <w:tc>
+          <w:tcPr>
+            <w:tcW w:w="1170" w:type="dxa"/>
+          </w:tcPr>
+          <w:p>
+            <w:r>
+              <w:t>13/03/2025</w:t>
+            </w:r>
+          </w:p>
+        </w:tc>
+        <w:tc>
+          <w:tcPr>
+            <w:tcW w:w="5439" w:type="dxa"/>
+          </w:tcPr>
+          <w:p>
+            <w:r>
+              <w:t>Executive summary, introduction, conclusion, and adding the validation of the approach</w:t>
             </w:r>
           </w:p>
         </w:tc>
@@ -1000,26 +1072,18 @@
     </w:p>
     <w:p>
       <w:r>
-        <w:rPr>
-          <w:highlight w:val="yellow"/>
-        </w:rPr>
-        <w:t>TODO</w:t>
+        <w:t xml:space="preserve">The following document is an analysis report for the </w:t>
+      </w:r>
+      <w:r>
+        <w:t>second</w:t>
+      </w:r>
+      <w:r>
+        <w:t xml:space="preserve"> deliverable of the Acme-ANS project. It summarizes the analysis performed on the requirements that needed it.</w:t>
       </w:r>
     </w:p>
     <w:p>
       <w:r>
-        <w:t xml:space="preserve">The following document is an analysis report for the </w:t>
-      </w:r>
-      <w:r>
-        <w:t>second</w:t>
-      </w:r>
-      <w:r>
-        <w:t xml:space="preserve"> deliverable of the Acme-ANS project. It summarizes the analysis performed on the requirements that needed it.</w:t>
-      </w:r>
-    </w:p>
-    <w:p>
-      <w:r>
-        <w:t>For this delivery, all requirements needing analysis are grouped into two types based on the problems that need to be solved to meet them: requirements involving documents, and requirements involving planning and task management. Analysis for the solutions to those problems are provided in the same order.</w:t>
+        <w:t>For this delivery, the only requirement that required analysis was IRQ5, creating the activity log entity. This document focuses on the choice of whether to have a more direct and flexible relation or a more rigid and correct one.</w:t>
       </w:r>
     </w:p>
     <w:p/>
@@ -1071,12 +1135,12 @@
         </w:numPr>
       </w:pPr>
       <w:r>
-        <w:t>an activity log record entity, representing the log of an incident that occurred during a flight by a flight crew member for a leg they were assigned to once the leg is over.</w:t>
+        <w:t>an activity log entity, representing the log of an incident that occurred during a flight by a flight crew member for a leg they were assigned to once the leg is over.</w:t>
       </w:r>
     </w:p>
     <w:p>
       <w:r>
-        <w:t>The first two entities are very clear in their relation to other entities, but the activity log record entity could be accomplished in two ways:</w:t>
+        <w:t>The first two entities are very clear in their relation to other entities, but the activity log entity could be accomplished in two ways:</w:t>
       </w:r>
     </w:p>
     <w:p>
@@ -1118,7 +1182,22 @@
         </w:numPr>
       </w:pPr>
       <w:r>
-        <w:t>Option a has the advantage of having a shorter and cleaner connection, while option b has through go through an additional connection</w:t>
+        <w:t xml:space="preserve">Option a has the advantage of having a </w:t>
+      </w:r>
+      <w:r>
+        <w:t>more direct</w:t>
+      </w:r>
+      <w:r>
+        <w:t xml:space="preserve"> </w:t>
+      </w:r>
+      <w:r>
+        <w:t>relation</w:t>
+      </w:r>
+      <w:r>
+        <w:t xml:space="preserve">, while option b has through go through an additional </w:t>
+      </w:r>
+      <w:r>
+        <w:t>entity to get to the leg.</w:t>
       </w:r>
     </w:p>
     <w:p>
@@ -1130,7 +1209,13 @@
         </w:numPr>
       </w:pPr>
       <w:r>
-        <w:t>Option b is more rigid and strict. The relation itself enforces the idea that a flight crew member can only leave activity log records for a leg they were assigned to, whereas in option a this would need to be validated.</w:t>
+        <w:t>Option b is more rigid and strict. The relation itself enforces the idea that a flight crew member can only leave activity log</w:t>
+      </w:r>
+      <w:r>
+        <w:t xml:space="preserve">s </w:t>
+      </w:r>
+      <w:r>
+        <w:t>for a leg they were assigned to, whereas in option a this would need to be validated.</w:t>
       </w:r>
     </w:p>
     <w:p>
@@ -1184,10 +1269,15 @@
         </w:numPr>
       </w:pPr>
       <w:r>
-        <w:lastRenderedPageBreak/>
         <w:t>I think this migration is unlikely to be necessary in the first place.</w:t>
       </w:r>
     </w:p>
+    <w:p>
+      <w:r>
+        <w:t>This approach was validated on the follow-up session of 11/03/2025.</w:t>
+      </w:r>
+    </w:p>
+    <w:p/>
     <w:p>
       <w:pPr>
         <w:pStyle w:val="Heading1"/>
@@ -1200,21 +1290,7 @@
     </w:p>
     <w:p>
       <w:r>
-        <w:rPr>
-          <w:highlight w:val="yellow"/>
-        </w:rPr>
-        <w:t>TODO</w:t>
-      </w:r>
-    </w:p>
-    <w:p>
-      <w:r>
-        <w:t xml:space="preserve">In conclusion, the document delivery and GitHub planning dashboard have been </w:t>
-      </w:r>
-      <w:r>
-        <w:t>solved giving priority to cohesion and clarity</w:t>
-      </w:r>
-      <w:r>
-        <w:t>. A standardized template was created for consistency, and a GitHub project was set up to effectively track and manage tasks. These measures align with project guidelines and enhance overall organization.</w:t>
+        <w:t>In conclusion, the activity log entity will be linked to the flight assignment entity instead of directly to a flight crew member and leg to enforce the requirement that a flight crew member can only record activity logs for a leg they were assigned to.</w:t>
       </w:r>
     </w:p>
     <w:p/>
@@ -1400,7 +1476,15 @@
       </w:drawing>
     </w:r>
     <w:r>
-      <w:t>Acme AirNav Solutions, Inc.</w:t>
+      <w:t xml:space="preserve">Acme </w:t>
+    </w:r>
+    <w:proofErr w:type="spellStart"/>
+    <w:r>
+      <w:t>AirNav</w:t>
+    </w:r>
+    <w:proofErr w:type="spellEnd"/>
+    <w:r>
+      <w:t xml:space="preserve"> Solutions, Inc.</w:t>
     </w:r>
   </w:p>
   <w:p>
@@ -2299,6 +2383,7 @@
   <w:style w:type="character" w:default="1" w:styleId="DefaultParagraphFont">
     <w:name w:val="Default Paragraph Font"/>
     <w:uiPriority w:val="1"/>
+    <w:semiHidden/>
     <w:unhideWhenUsed/>
   </w:style>
   <w:style w:type="table" w:default="1" w:styleId="TableNormal">
@@ -2747,6 +2832,7 @@
     <w:rsid w:val="0019177B"/>
     <w:rsid w:val="00211A3B"/>
     <w:rsid w:val="00320D52"/>
+    <w:rsid w:val="0037256C"/>
     <w:rsid w:val="003E6126"/>
     <w:rsid w:val="00560B10"/>
     <w:rsid w:val="00774FBD"/>
@@ -2755,6 +2841,7 @@
     <w:rsid w:val="00B77A28"/>
     <w:rsid w:val="00BC37C9"/>
     <w:rsid w:val="00D237B6"/>
+    <w:rsid w:val="00E10607"/>
   </w:rsids>
   <m:mathPr>
     <m:mathFont m:val="Cambria Math"/>
@@ -3205,10 +3292,6 @@
     <w:semiHidden/>
     <w:unhideWhenUsed/>
   </w:style>
-  <w:style w:type="paragraph" w:customStyle="1" w:styleId="439CAF6CBE114E9B988912B2D810F1DC">
-    <w:name w:val="439CAF6CBE114E9B988912B2D810F1DC"/>
-    <w:rsid w:val="00D237B6"/>
-  </w:style>
   <w:style w:type="paragraph" w:customStyle="1" w:styleId="9960A3491DF644639375AB302C6AA29D">
     <w:name w:val="9960A3491DF644639375AB302C6AA29D"/>
     <w:rsid w:val="00D237B6"/>

</xml_diff>